<commit_message>
Finished the update to final version
updated rest of cascaded events, moved portions to additional features
</commit_message>
<xml_diff>
--- a/Stage 1/Tetris Game Specification.docx
+++ b/Stage 1/Tetris Game Specification.docx
@@ -15,11 +15,9 @@
       <w:r>
         <w:t>s</w:t>
       </w:r>
-      <w:proofErr w:type="gramStart"/>
       <w:r>
         <w:t>:</w:t>
       </w:r>
-      <w:proofErr w:type="gramEnd"/>
       <w:r>
         <w:br/>
       </w:r>
@@ -58,13 +56,8 @@
       </w:r>
       <w:r>
         <w:tab/>
-        <w:t xml:space="preserve">Paul </w:t>
-      </w:r>
-      <w:proofErr w:type="spellStart"/>
-      <w:r>
-        <w:t>Pospisil</w:t>
-      </w:r>
-      <w:proofErr w:type="spellEnd"/>
+        <w:t>Paul Pospisil</w:t>
+      </w:r>
       <w:r>
         <w:br/>
         <w:t>Author(s):</w:t>
@@ -408,59 +401,7 @@
     </w:p>
     <w:p>
       <w:r>
-        <w:t>The user will be trying to maximize their score and minimize their time simultaneously to achieve the best that they can. A Score category system may be implemented. This would have a few simple guidelines:</w:t>
-      </w:r>
-    </w:p>
-    <w:p>
-      <w:pPr>
-        <w:pStyle w:val="ListParagraph"/>
-        <w:numPr>
-          <w:ilvl w:val="0"/>
-          <w:numId w:val="8"/>
-        </w:numPr>
-      </w:pPr>
-      <w:r>
-        <w:t>A Score above 3000 points with any time limit awards the player a bronze medal!</w:t>
-      </w:r>
-    </w:p>
-    <w:p>
-      <w:pPr>
-        <w:pStyle w:val="ListParagraph"/>
-        <w:numPr>
-          <w:ilvl w:val="0"/>
-          <w:numId w:val="8"/>
-        </w:numPr>
-      </w:pPr>
-      <w:r>
-        <w:t>A Score above 6000 points in under 5 minutes awards the player a silver medal!</w:t>
-      </w:r>
-    </w:p>
-    <w:p>
-      <w:pPr>
-        <w:pStyle w:val="ListParagraph"/>
-        <w:numPr>
-          <w:ilvl w:val="0"/>
-          <w:numId w:val="8"/>
-        </w:numPr>
-      </w:pPr>
-      <w:r>
-        <w:t>A sc</w:t>
-      </w:r>
-      <w:r>
-        <w:t>ore above 9000 points in under 7</w:t>
-      </w:r>
-      <w:r>
-        <w:t xml:space="preserve"> minutes awards the player a gold medal!</w:t>
-      </w:r>
-    </w:p>
-    <w:p>
-      <w:r>
-        <w:t>(These are subject to change according to difficulty when game is implemented)</w:t>
-      </w:r>
-    </w:p>
-    <w:p>
-      <w:r>
-        <w:t xml:space="preserve">This system will allow players to strive to achieve a higher score in a shorter time limit. </w:t>
+        <w:t xml:space="preserve">The user will be trying to maximize their score and minimize their time simultaneously to achieve the best that they can. A Score category system may be implemented. </w:t>
       </w:r>
     </w:p>
     <w:p>
@@ -481,15 +422,7 @@
         <w:t>The rules behind the game are fairly simple. The user gets to control the movement of a randomly generated, slowly falling block. This includes commands to rotate (not to be confused with flipping!) the block</w:t>
       </w:r>
       <w:r>
-        <w:t xml:space="preserve"> in </w:t>
-      </w:r>
-      <w:proofErr w:type="gramStart"/>
-      <w:r>
-        <w:t>either direction, and</w:t>
-      </w:r>
-      <w:proofErr w:type="gramEnd"/>
-      <w:r>
-        <w:t xml:space="preserve"> a command to speed the falling process of the block towards the bottom of the screen. Once contact is made with either the bottom border of the play area or another block, this block is in its final position. A short time delay between when contact is made with an obstacle and when the block is considered to be in its final position must be allowed to make last moment rotations of the block, if any are available. </w:t>
+        <w:t xml:space="preserve"> in either direction, and a command to speed the falling process of the block towards the bottom of the screen. Once contact is made with either the bottom border of the play area or another block, this block is in its final position. A short time delay between when contact is made with an obstacle and when the block is considered to be in its final position must be allowed to make last moment rotations of the block, if any are available. </w:t>
       </w:r>
       <w:r>
         <w:t>There are 7 unique block shapes that can be generated. Each has 4 possible orientations (interchangeable with the rotation mechanic)</w:t>
@@ -588,11 +521,7 @@
     </w:p>
     <w:p>
       <w:r>
-        <w:t xml:space="preserve">Once the player has stacked blocks to the top of the screen such that the next block generated can no longer be fully visible on the screen, the game is over, and we will be shown the player’s final score, game time, and a congratulatory message if any medals are to be awarded. In a potential additional </w:t>
-      </w:r>
-      <w:r>
-        <w:lastRenderedPageBreak/>
-        <w:t>implementation of a leaderboard database, each player would pick a username under which to play. The highest scores would then be kept and made available to anyone else playing the game.</w:t>
+        <w:t>Once the player has stacked blocks to the top of the screen such that the next block generated can no longer be fully visible on the screen, the game is over, and we will be shown the player’s final score, game time, and a congratulatory message if any medals are to be awarded. In a potential additional implementation of a leaderboard database, each player would pick a username under which to play. The highest scores would then be kept and made available to anyone else playing the game.</w:t>
       </w:r>
     </w:p>
     <w:p>
@@ -720,6 +649,7 @@
               <w:jc w:val="both"/>
             </w:pPr>
             <w:r>
+              <w:lastRenderedPageBreak/>
               <w:t xml:space="preserve">All </w:t>
             </w:r>
             <w:r>
@@ -939,15 +869,7 @@
           </w:tcPr>
           <w:p>
             <w:r>
-              <w:t>Zig-</w:t>
-            </w:r>
-            <w:proofErr w:type="spellStart"/>
-            <w:r>
-              <w:t>Zag</w:t>
-            </w:r>
-            <w:proofErr w:type="spellEnd"/>
-            <w:r>
-              <w:t xml:space="preserve"> Block (right)</w:t>
+              <w:t>Zig-Zag Block (right)</w:t>
             </w:r>
           </w:p>
         </w:tc>
@@ -1051,15 +973,7 @@
           </w:tcPr>
           <w:p>
             <w:r>
-              <w:t>Zig-</w:t>
-            </w:r>
-            <w:proofErr w:type="spellStart"/>
-            <w:r>
-              <w:t>Zag</w:t>
-            </w:r>
-            <w:proofErr w:type="spellEnd"/>
-            <w:r>
-              <w:t xml:space="preserve"> Block (left)</w:t>
+              <w:t>Zig-Zag Block (left)</w:t>
             </w:r>
           </w:p>
         </w:tc>
@@ -1266,7 +1180,6 @@
           </w:tcPr>
           <w:p>
             <w:r>
-              <w:lastRenderedPageBreak/>
               <w:t>Corner Block (left)</w:t>
             </w:r>
           </w:p>
@@ -1371,6 +1284,7 @@
           </w:tcPr>
           <w:p>
             <w:r>
+              <w:lastRenderedPageBreak/>
               <w:t>Corner Block (right)</w:t>
             </w:r>
           </w:p>
@@ -1579,7 +1493,6 @@
           </w:tcPr>
           <w:p>
             <w:r>
-              <w:lastRenderedPageBreak/>
               <w:t>Cell</w:t>
             </w:r>
           </w:p>
@@ -1732,6 +1645,7 @@
           </w:tcPr>
           <w:p>
             <w:r>
+              <w:lastRenderedPageBreak/>
               <w:t>Play area</w:t>
             </w:r>
           </w:p>
@@ -1951,7 +1865,6 @@
           </w:tcPr>
           <w:p>
             <w:r>
-              <w:lastRenderedPageBreak/>
               <w:t>Time</w:t>
             </w:r>
           </w:p>
@@ -2080,7 +1993,11 @@
         <w:t>0 - 17 for v</w:t>
       </w:r>
       <w:r>
-        <w:t xml:space="preserve">ertical cell columns). This will facilitate making the play area collision (reject anything outside the grid) and the block collision (“current block in cells C1,C2,C3,C4 has collided with a filled cell at cell B3 -&gt; set the current block’s position as </w:t>
+        <w:t xml:space="preserve">ertical cell columns). This will </w:t>
+      </w:r>
+      <w:r>
+        <w:lastRenderedPageBreak/>
+        <w:t xml:space="preserve">facilitate making the play area collision (reject anything outside the grid) and the block collision (“current block in cells C1,C2,C3,C4 has collided with a filled cell at cell B3 -&gt; set the current block’s position as </w:t>
       </w:r>
       <w:r>
         <w:t>its</w:t>
@@ -2249,11 +2166,7 @@
               <w:t>The right and left arrow keys will instantaneously shift the current block, reta</w:t>
             </w:r>
             <w:r>
-              <w:t xml:space="preserve">ining orientation of the block, right or left one cell, respectively. This can be used </w:t>
-            </w:r>
-            <w:r>
-              <w:lastRenderedPageBreak/>
-              <w:t>as often as the user would like.</w:t>
+              <w:t>ining orientation of the block, right or left one cell, respectively. This can be used as often as the user would like.</w:t>
             </w:r>
           </w:p>
         </w:tc>
@@ -2265,7 +2178,6 @@
           </w:tcPr>
           <w:p>
             <w:r>
-              <w:lastRenderedPageBreak/>
               <w:t>Rotate block</w:t>
             </w:r>
           </w:p>
@@ -2478,7 +2390,11 @@
           </w:tcPr>
           <w:p>
             <w:r>
-              <w:t>Once the score has been updated, the grid must first get rid of the row(s) of cells that were completed and shift all cells in their final position above the completed cell downwards by exactly one cell. This will be the new grid that the user is to play with.</w:t>
+              <w:t xml:space="preserve">Once the score has been updated, the grid must first get rid of the row(s) of cells that were completed and shift all cells in their final position above the completed cell </w:t>
+            </w:r>
+            <w:r>
+              <w:lastRenderedPageBreak/>
+              <w:t>downwards by exactly one cell. This will be the new grid that the user is to play with.</w:t>
             </w:r>
           </w:p>
         </w:tc>
@@ -2486,6 +2402,7 @@
     </w:tbl>
     <w:p>
       <w:r>
+        <w:lastRenderedPageBreak/>
         <w:t>NOTE:</w:t>
       </w:r>
       <w:r>
@@ -2645,11 +2562,7 @@
           </w:tcPr>
           <w:p>
             <w:r>
-              <w:t xml:space="preserve">When a block descent results in a </w:t>
-            </w:r>
-            <w:r>
-              <w:lastRenderedPageBreak/>
-              <w:t>collision</w:t>
+              <w:t>When a block descent results in a collision</w:t>
             </w:r>
           </w:p>
         </w:tc>
@@ -2659,7 +2572,6 @@
           </w:tcPr>
           <w:p>
             <w:r>
-              <w:lastRenderedPageBreak/>
               <w:t>Once the collision is detected between the two cells, the user will be given 70/70</w:t>
             </w:r>
             <w:r>
@@ -2669,11 +2581,7 @@
               <w:t>th</w:t>
             </w:r>
             <w:r>
-              <w:t xml:space="preserve"> of a </w:t>
-            </w:r>
-            <w:r>
-              <w:lastRenderedPageBreak/>
-              <w:t>second to shift the block and orient the block ( if the surrounding grid schema allows rotation freely without other immediate collisions) to allow the user a final positioning phase for this block.</w:t>
+              <w:t xml:space="preserve"> of a second to shift the block and orient the block ( if the surrounding grid schema allows rotation freely without other immediate collisions) to allow the user a final positioning phase for this block.</w:t>
             </w:r>
           </w:p>
         </w:tc>
@@ -2892,7 +2800,11 @@
               <w:t>th</w:t>
             </w:r>
             <w:r>
-              <w:t xml:space="preserve"> seconds, the user loses control of the current block, all of the blocks current cell locations must become filled cells on the grid, allowing the cells to cause collisions and be used in point scoring routines</w:t>
+              <w:t xml:space="preserve"> seconds, the user loses control of the current block, all of the blocks current cell locations must become filled cells on the grid, allowing the cells to </w:t>
+            </w:r>
+            <w:r>
+              <w:lastRenderedPageBreak/>
+              <w:t>cause collisions and be used in point scoring routines</w:t>
             </w:r>
           </w:p>
         </w:tc>
@@ -2903,21 +2815,31 @@
             <w:tcW w:w="2236" w:type="dxa"/>
           </w:tcPr>
           <w:p>
-            <w:bookmarkStart w:id="1" w:name="_GoBack"/>
-            <w:bookmarkEnd w:id="1"/>
+            <w:r>
+              <w:lastRenderedPageBreak/>
+              <w:t>Full row checker</w:t>
+            </w:r>
           </w:p>
         </w:tc>
         <w:tc>
           <w:tcPr>
             <w:tcW w:w="2085" w:type="dxa"/>
           </w:tcPr>
-          <w:p/>
+          <w:p>
+            <w:r>
+              <w:t>A full row of blocks is completed</w:t>
+            </w:r>
+          </w:p>
         </w:tc>
         <w:tc>
           <w:tcPr>
             <w:tcW w:w="4164" w:type="dxa"/>
           </w:tcPr>
-          <w:p/>
+          <w:p>
+            <w:r>
+              <w:t>This will cause the system to award the user points, and to remove the blocks constituting the row from the game. Then all rows above said rows will need to be shifted down by 1 cell for each row removed. Then this must be reran to check for new scoring rows.</w:t>
+            </w:r>
+          </w:p>
         </w:tc>
       </w:tr>
       <w:tr>
@@ -2925,19 +2847,31 @@
           <w:tcPr>
             <w:tcW w:w="2236" w:type="dxa"/>
           </w:tcPr>
-          <w:p/>
+          <w:p>
+            <w:r>
+              <w:t>Score and time updater</w:t>
+            </w:r>
+          </w:p>
         </w:tc>
         <w:tc>
           <w:tcPr>
             <w:tcW w:w="2085" w:type="dxa"/>
           </w:tcPr>
-          <w:p/>
+          <w:p>
+            <w:r>
+              <w:t>Score or time has changed</w:t>
+            </w:r>
+          </w:p>
         </w:tc>
         <w:tc>
           <w:tcPr>
             <w:tcW w:w="4164" w:type="dxa"/>
           </w:tcPr>
-          <w:p/>
+          <w:p>
+            <w:r>
+              <w:t>The screen must be updated to reflect changes in these aspects. Time will happen at a specific rate whereas the score must be triggered.</w:t>
+            </w:r>
+          </w:p>
         </w:tc>
       </w:tr>
       <w:tr>
@@ -2945,19 +2879,31 @@
           <w:tcPr>
             <w:tcW w:w="2236" w:type="dxa"/>
           </w:tcPr>
-          <w:p/>
+          <w:p>
+            <w:r>
+              <w:t>Block generation</w:t>
+            </w:r>
+          </w:p>
         </w:tc>
         <w:tc>
           <w:tcPr>
             <w:tcW w:w="2085" w:type="dxa"/>
           </w:tcPr>
-          <w:p/>
+          <w:p>
+            <w:r>
+              <w:t>When time starts OR a new block is needed</w:t>
+            </w:r>
+          </w:p>
         </w:tc>
         <w:tc>
           <w:tcPr>
             <w:tcW w:w="4164" w:type="dxa"/>
           </w:tcPr>
-          <w:p/>
+          <w:p>
+            <w:r>
+              <w:t>When time starts, the game will generate a random block with a random possible orientation that will be centrally positioned at the top of the screen and begin to descend towards the bottom at a fixed rate. The user will be granted control with their 4 commands of the block. This must also happen upon the loss of control of a block that has reached and successfully been positioned by a collision.</w:t>
+            </w:r>
+          </w:p>
         </w:tc>
       </w:tr>
       <w:tr>
@@ -2967,7 +2913,7 @@
           </w:tcPr>
           <w:p>
             <w:r>
-              <w:t>Block generation</w:t>
+              <w:t>Ending the game</w:t>
             </w:r>
           </w:p>
         </w:tc>
@@ -2977,7 +2923,7 @@
           </w:tcPr>
           <w:p>
             <w:r>
-              <w:t>When time starts OR a new block is needed</w:t>
+              <w:t>When a newly generated block is not able to display its entire shape onto the screen via natural descention</w:t>
             </w:r>
           </w:p>
         </w:tc>
@@ -2987,53 +2933,7 @@
           </w:tcPr>
           <w:p>
             <w:r>
-              <w:t>When time starts, the game will generate a random block with a random possible orientation that will be centrally positioned at the top of the screen and begin to descend towards the bottom at a fixed rate. The user will be granted control with their 4 commands of the block. This must also happen upon the loss of control of a block that has reached and successfully been positioned by a collision.</w:t>
-            </w:r>
-          </w:p>
-        </w:tc>
-      </w:tr>
-      <w:tr>
-        <w:tc>
-          <w:tcPr>
-            <w:tcW w:w="2236" w:type="dxa"/>
-          </w:tcPr>
-          <w:p>
-            <w:r>
-              <w:t>Ending the game</w:t>
-            </w:r>
-          </w:p>
-        </w:tc>
-        <w:tc>
-          <w:tcPr>
-            <w:tcW w:w="2085" w:type="dxa"/>
-          </w:tcPr>
-          <w:p>
-            <w:r>
-              <w:t xml:space="preserve">When a newly generated block is </w:t>
-            </w:r>
-            <w:r>
-              <w:lastRenderedPageBreak/>
-              <w:t xml:space="preserve">not able to display its entire shape onto the screen via natural </w:t>
-            </w:r>
-            <w:proofErr w:type="spellStart"/>
-            <w:r>
-              <w:t>descention</w:t>
-            </w:r>
-            <w:proofErr w:type="spellEnd"/>
-          </w:p>
-        </w:tc>
-        <w:tc>
-          <w:tcPr>
-            <w:tcW w:w="4164" w:type="dxa"/>
-          </w:tcPr>
-          <w:p>
-            <w:r>
-              <w:lastRenderedPageBreak/>
-              <w:t xml:space="preserve">Once this event has occurred, the game time must end and be recorded at its final </w:t>
-            </w:r>
-            <w:r>
-              <w:lastRenderedPageBreak/>
-              <w:t>state, the game score must be recorded, and both must be displayed to the user for contemplation.</w:t>
+              <w:t>Once this event has occurred, the game time must end and be recorded at its final state, the game score must be recorded, and both must be displayed to the user for contemplation.</w:t>
             </w:r>
           </w:p>
         </w:tc>
@@ -3072,15 +2972,7 @@
         <w:t>Current</w:t>
       </w:r>
       <w:r>
-        <w:t xml:space="preserve"> block is a zig-</w:t>
-      </w:r>
-      <w:proofErr w:type="spellStart"/>
-      <w:r>
-        <w:t>zag</w:t>
-      </w:r>
-      <w:proofErr w:type="spellEnd"/>
-      <w:r>
-        <w:t xml:space="preserve"> (left) block with horizontal orientation</w:t>
+        <w:t xml:space="preserve"> block is a zig-zag (left) block with horizontal orientation</w:t>
       </w:r>
     </w:p>
     <w:p>
@@ -3191,6 +3083,7 @@
         </w:numPr>
       </w:pPr>
       <w:r>
+        <w:lastRenderedPageBreak/>
         <w:t>Block components at cell [X</w:t>
       </w:r>
       <w:r>
@@ -3369,7 +3262,6 @@
     </w:p>
     <w:p>
       <w:r>
-        <w:lastRenderedPageBreak/>
         <w:t>The user interface will appear identical to the 1 player version apart from a player name displayed in the top right</w:t>
       </w:r>
       <w:r>
@@ -3391,6 +3283,7 @@
           <w:noProof/>
           <w:lang w:val="en-CA" w:eastAsia="en-CA"/>
         </w:rPr>
+        <w:lastRenderedPageBreak/>
         <w:drawing>
           <wp:inline distT="0" distB="0" distL="0" distR="0" wp14:anchorId="0DAF1864" wp14:editId="114774B2">
             <wp:extent cx="4800600" cy="4187994"/>
@@ -3555,7 +3448,7 @@
           </w:tcPr>
           <w:p>
             <w:r>
-              <w:t>A tiny little blurt of music to signal the start of the game (potentially a voice saying ‘begin!’)</w:t>
+              <w:t>A short tune to be played to signal the start of play</w:t>
             </w:r>
           </w:p>
         </w:tc>
@@ -3651,7 +3544,7 @@
           </w:tcPr>
           <w:p>
             <w:r>
-              <w:t>A sad sound appears, potentially a song plays all the way through to signal the end of the game</w:t>
+              <w:t>A sad sound appears to signal the end of the game</w:t>
             </w:r>
           </w:p>
         </w:tc>
@@ -3690,105 +3583,22 @@
     <w:p/>
     <w:p>
       <w:r>
+        <w:t xml:space="preserve">A subtle sound in the background to accompany any game sounds would be ideal. </w:t>
+      </w:r>
+      <w:r>
+        <w:t>Will need to try my music making skills first.</w:t>
+      </w:r>
+    </w:p>
+    <w:p>
+      <w:pPr>
+        <w:pStyle w:val="Heading1"/>
+      </w:pPr>
+      <w:r>
         <w:lastRenderedPageBreak/>
-        <w:t>A theme song is what I believe will work best for the game. A subtle sound in the background to accompany any game sounds would be ideal. Not sure what kind of music I will use yet.</w:t>
-      </w:r>
-    </w:p>
-    <w:p>
-      <w:pPr>
-        <w:pStyle w:val="Heading1"/>
-      </w:pPr>
-      <w:r>
         <w:t xml:space="preserve">5.  </w:t>
       </w:r>
       <w:r>
         <w:t>Additional Features (Time Permitting)</w:t>
-      </w:r>
-    </w:p>
-    <w:p>
-      <w:pPr>
-        <w:pStyle w:val="ListParagraph"/>
-        <w:numPr>
-          <w:ilvl w:val="0"/>
-          <w:numId w:val="16"/>
-        </w:numPr>
-      </w:pPr>
-      <w:r>
-        <w:rPr>
-          <w:u w:val="single"/>
-        </w:rPr>
-        <w:t>Grey-scale coloring of blocks and the grid:</w:t>
-      </w:r>
-    </w:p>
-    <w:p>
-      <w:pPr>
-        <w:pStyle w:val="ListParagraph"/>
-      </w:pPr>
-      <w:r>
-        <w:t xml:space="preserve">Adding some grey scale </w:t>
-      </w:r>
-      <w:r>
-        <w:t>color</w:t>
-      </w:r>
-      <w:r>
-        <w:t xml:space="preserve"> to make easy distinctions between different objects. Possibly make the user interface look a bit </w:t>
-      </w:r>
-      <w:r>
-        <w:t>sleeker</w:t>
-      </w:r>
-      <w:r>
-        <w:t xml:space="preserve"> as well.</w:t>
-      </w:r>
-    </w:p>
-    <w:p>
-      <w:pPr>
-        <w:pStyle w:val="ListParagraph"/>
-      </w:pPr>
-    </w:p>
-    <w:p>
-      <w:pPr>
-        <w:pStyle w:val="ListParagraph"/>
-        <w:numPr>
-          <w:ilvl w:val="0"/>
-          <w:numId w:val="16"/>
-        </w:numPr>
-      </w:pPr>
-      <w:r>
-        <w:rPr>
-          <w:u w:val="single"/>
-        </w:rPr>
-        <w:t>A “Next Block” window:</w:t>
-      </w:r>
-    </w:p>
-    <w:p>
-      <w:pPr>
-        <w:ind w:left="720"/>
-      </w:pPr>
-      <w:r>
-        <w:t>This window will contain the block that the user will be given control of once the current block has been placed in its final position. This will give the user some added gameplay strategy by allowing them to plan their moves ahead of time. The shape, and orientation will be made apparent.</w:t>
-      </w:r>
-    </w:p>
-    <w:p>
-      <w:pPr>
-        <w:pStyle w:val="ListParagraph"/>
-        <w:numPr>
-          <w:ilvl w:val="0"/>
-          <w:numId w:val="16"/>
-        </w:numPr>
-      </w:pPr>
-      <w:r>
-        <w:rPr>
-          <w:u w:val="single"/>
-        </w:rPr>
-        <w:t>A Leaderboard display:</w:t>
-      </w:r>
-    </w:p>
-    <w:p>
-      <w:pPr>
-        <w:ind w:left="720"/>
-      </w:pPr>
-      <w:r>
-        <w:t>This will allow the user access to a game history ‘database’ of a sort. User will be required to select a username to play under. Both 1 player and two player games will be added to rankings in the leaderboard. The user could the consult the leaderboard to see what username achieved the highest score in the lowest time, or also the lowest time with the highest score. This would also alter the user interface when a game finishes to display the leaderboard in a simplified format, and to congratulate users on taking top positions on it.</w:t>
       </w:r>
     </w:p>
     <w:p>
@@ -3806,22 +3616,71 @@
         <w:rPr>
           <w:u w:val="single"/>
         </w:rPr>
-        <w:t>Flash graphics:</w:t>
-      </w:r>
-    </w:p>
-    <w:p>
-      <w:pPr>
-        <w:ind w:left="720"/>
-      </w:pPr>
-      <w:r>
-        <w:t>These will be small graphics that make cells flash when they are disappearing. Not sure what to think as far as an implementation goes but I have seen it in some tiny html5 versions and it adds ‘</w:t>
-      </w:r>
-      <w:r>
-        <w:t>flavor</w:t>
-      </w:r>
-      <w:r>
-        <w:t>’ to the game along with the sound portion.</w:t>
-      </w:r>
+        <w:t>Score category system</w:t>
+      </w:r>
+      <w:r>
+        <w:rPr>
+          <w:u w:val="single"/>
+        </w:rPr>
+        <w:t>:</w:t>
+      </w:r>
+    </w:p>
+    <w:p>
+      <w:pPr>
+        <w:pStyle w:val="ListParagraph"/>
+      </w:pPr>
+      <w:r>
+        <w:t>A scoring system with a few simple guidelines</w:t>
+      </w:r>
+      <w:r>
+        <w:t>:</w:t>
+      </w:r>
+    </w:p>
+    <w:p>
+      <w:pPr>
+        <w:pStyle w:val="ListParagraph"/>
+        <w:numPr>
+          <w:ilvl w:val="0"/>
+          <w:numId w:val="8"/>
+        </w:numPr>
+      </w:pPr>
+      <w:r>
+        <w:t>A Score above 3000 points with any time limit awards the player a bronze medal!</w:t>
+      </w:r>
+    </w:p>
+    <w:p>
+      <w:pPr>
+        <w:pStyle w:val="ListParagraph"/>
+        <w:numPr>
+          <w:ilvl w:val="0"/>
+          <w:numId w:val="8"/>
+        </w:numPr>
+      </w:pPr>
+      <w:r>
+        <w:t>A Score above 6000 points in under 5 minutes awards the player a silver medal!</w:t>
+      </w:r>
+    </w:p>
+    <w:p>
+      <w:pPr>
+        <w:pStyle w:val="ListParagraph"/>
+        <w:numPr>
+          <w:ilvl w:val="0"/>
+          <w:numId w:val="8"/>
+        </w:numPr>
+      </w:pPr>
+      <w:r>
+        <w:t>A score above 9000 points in under 7 minutes awards the player a gold medal!</w:t>
+      </w:r>
+    </w:p>
+    <w:p>
+      <w:pPr>
+        <w:ind w:firstLine="720"/>
+      </w:pPr>
+      <w:r>
+        <w:t xml:space="preserve">This system will allow players to strive to achieve a higher score in a shorter time limit. </w:t>
+      </w:r>
+      <w:bookmarkStart w:id="1" w:name="_GoBack"/>
+      <w:bookmarkEnd w:id="1"/>
     </w:p>
     <w:p>
       <w:pPr>
@@ -3835,7 +3694,47 @@
         <w:rPr>
           <w:u w:val="single"/>
         </w:rPr>
-        <w:t>Cool looking game logo and simplified splash art:</w:t>
+        <w:t>Grey-scale coloring of blocks and the grid:</w:t>
+      </w:r>
+    </w:p>
+    <w:p>
+      <w:pPr>
+        <w:pStyle w:val="ListParagraph"/>
+      </w:pPr>
+      <w:r>
+        <w:t xml:space="preserve">Adding some grey scale </w:t>
+      </w:r>
+      <w:r>
+        <w:t>color</w:t>
+      </w:r>
+      <w:r>
+        <w:t xml:space="preserve"> to make easy distinctions between different objects. Possibly make the user interface look a bit </w:t>
+      </w:r>
+      <w:r>
+        <w:t>sleeker</w:t>
+      </w:r>
+      <w:r>
+        <w:t xml:space="preserve"> as well.</w:t>
+      </w:r>
+    </w:p>
+    <w:p>
+      <w:pPr>
+        <w:pStyle w:val="ListParagraph"/>
+      </w:pPr>
+    </w:p>
+    <w:p>
+      <w:pPr>
+        <w:pStyle w:val="ListParagraph"/>
+        <w:numPr>
+          <w:ilvl w:val="0"/>
+          <w:numId w:val="16"/>
+        </w:numPr>
+      </w:pPr>
+      <w:r>
+        <w:rPr>
+          <w:u w:val="single"/>
+        </w:rPr>
+        <w:t>A “Next Block” window:</w:t>
       </w:r>
     </w:p>
     <w:p>
@@ -3843,10 +3742,30 @@
         <w:ind w:left="720"/>
       </w:pPr>
       <w:r>
-        <w:t>A small graphical logo that is more appealing that just writing the word Tetris. Some splash art could include a picture converted to a graphic form. (I would probably try and make people laugh with this part).</w:t>
-      </w:r>
-      <w:r>
-        <w:t xml:space="preserve"> These could also be added to the grid area to make it look more appealing as well.</w:t>
+        <w:t>This window will contain the block that the user will be given control of once the current block has been placed in its final position. This will give the user some added gameplay strategy by allowing them to plan their moves ahead of time. The shape, and orientation will be made apparent.</w:t>
+      </w:r>
+    </w:p>
+    <w:p>
+      <w:pPr>
+        <w:pStyle w:val="ListParagraph"/>
+        <w:numPr>
+          <w:ilvl w:val="0"/>
+          <w:numId w:val="16"/>
+        </w:numPr>
+      </w:pPr>
+      <w:r>
+        <w:rPr>
+          <w:u w:val="single"/>
+        </w:rPr>
+        <w:t>A Leaderboard display:</w:t>
+      </w:r>
+    </w:p>
+    <w:p>
+      <w:pPr>
+        <w:ind w:left="720"/>
+      </w:pPr>
+      <w:r>
+        <w:t>This will allow the user access to a game history ‘database’ of a sort. User will be required to select a username to play under. Both 1 player and two player games will be added to rankings in the leaderboard. The user could the consult the leaderboard to see what username achieved the highest score in the lowest time, or also the lowest time with the highest score. This would also alter the user interface when a game finishes to display the leaderboard in a simplified format, and to congratulate users on taking top positions on it.</w:t>
       </w:r>
     </w:p>
     <w:p>
@@ -3864,6 +3783,64 @@
         <w:rPr>
           <w:u w:val="single"/>
         </w:rPr>
+        <w:t>Flash graphics:</w:t>
+      </w:r>
+    </w:p>
+    <w:p>
+      <w:pPr>
+        <w:ind w:left="720"/>
+      </w:pPr>
+      <w:r>
+        <w:t>These will be small graphics that make cells flash when they are disappearing. Not sure what to think as far as an implementation goes but I have seen it in some tiny html5 versions and it adds ‘</w:t>
+      </w:r>
+      <w:r>
+        <w:t>flavor</w:t>
+      </w:r>
+      <w:r>
+        <w:t>’ to the game along with the sound portion.</w:t>
+      </w:r>
+    </w:p>
+    <w:p>
+      <w:pPr>
+        <w:pStyle w:val="ListParagraph"/>
+        <w:numPr>
+          <w:ilvl w:val="0"/>
+          <w:numId w:val="16"/>
+        </w:numPr>
+      </w:pPr>
+      <w:r>
+        <w:rPr>
+          <w:u w:val="single"/>
+        </w:rPr>
+        <w:t>Cool looking game logo and simplified splash art:</w:t>
+      </w:r>
+    </w:p>
+    <w:p>
+      <w:pPr>
+        <w:ind w:left="720"/>
+      </w:pPr>
+      <w:r>
+        <w:t>A small graphical logo that is more appealing that just writing the word Tetris. Some splash art could include a picture converted to a graphic form. (I would probably try and make people laugh with this part).</w:t>
+      </w:r>
+      <w:r>
+        <w:t xml:space="preserve"> These could also be added to the grid area to make it look more appealing as well.</w:t>
+      </w:r>
+    </w:p>
+    <w:p>
+      <w:pPr>
+        <w:pStyle w:val="ListParagraph"/>
+        <w:numPr>
+          <w:ilvl w:val="0"/>
+          <w:numId w:val="16"/>
+        </w:numPr>
+        <w:rPr>
+          <w:u w:val="single"/>
+        </w:rPr>
+      </w:pPr>
+      <w:r>
+        <w:rPr>
+          <w:u w:val="single"/>
+        </w:rPr>
         <w:t>Color</w:t>
       </w:r>
       <w:r>
@@ -3878,6 +3855,7 @@
         <w:ind w:left="720"/>
       </w:pPr>
       <w:r>
+        <w:lastRenderedPageBreak/>
         <w:t>This probably won’t happen but it would drastically improve the way the game looks. This would include varying block colors, colored Interface, flashy UI objects, etc.</w:t>
       </w:r>
     </w:p>
@@ -3977,7 +3955,7 @@
                 <w:b/>
                 <w:noProof/>
               </w:rPr>
-              <w:t>12</w:t>
+              <w:t>13</w:t>
             </w:r>
             <w:r>
               <w:rPr>
@@ -4017,7 +3995,7 @@
                 <w:b/>
                 <w:noProof/>
               </w:rPr>
-              <w:t>12</w:t>
+              <w:t>13</w:t>
             </w:r>
             <w:r>
               <w:rPr>
@@ -7120,7 +7098,7 @@
 </file>
 
 <file path=customXml/itemProps1.xml><?xml version="1.0" encoding="utf-8"?>
-<ds:datastoreItem xmlns:ds="http://schemas.openxmlformats.org/officeDocument/2006/customXml" ds:itemID="{8108716D-7168-4037-957A-2209249970FC}">
+<ds:datastoreItem xmlns:ds="http://schemas.openxmlformats.org/officeDocument/2006/customXml" ds:itemID="{115763A5-7149-489A-A36D-54E1DB9A1DFA}">
   <ds:schemaRefs>
     <ds:schemaRef ds:uri="http://schemas.openxmlformats.org/officeDocument/2006/bibliography"/>
   </ds:schemaRefs>

</xml_diff>